<commit_message>
Add semester project files
</commit_message>
<xml_diff>
--- a/Project/Overview_And_Design.docx
+++ b/Project/Overview_And_Design.docx
@@ -1,6 +1,6 @@
 
 <file path=word/document.xml><?xml version="1.0" encoding="utf-8"?>
-<w:document xmlns:wpc="http://schemas.microsoft.com/office/word/2010/wordprocessingCanvas" xmlns:mc="http://schemas.openxmlformats.org/markup-compatibility/2006" xmlns:o="urn:schemas-microsoft-com:office:office" xmlns:r="http://schemas.openxmlformats.org/officeDocument/2006/relationships" xmlns:m="http://schemas.openxmlformats.org/officeDocument/2006/math" xmlns:v="urn:schemas-microsoft-com:vml" xmlns:wp14="http://schemas.microsoft.com/office/word/2010/wordprocessingDrawing" xmlns:wp="http://schemas.openxmlformats.org/drawingml/2006/wordprocessingDrawing" xmlns:w10="urn:schemas-microsoft-com:office:word" xmlns:w="http://schemas.openxmlformats.org/wordprocessingml/2006/main" xmlns:w14="http://schemas.microsoft.com/office/word/2010/wordml" xmlns:w15="http://schemas.microsoft.com/office/word/2012/wordml" xmlns:wpg="http://schemas.microsoft.com/office/word/2010/wordprocessingGroup" xmlns:wpi="http://schemas.microsoft.com/office/word/2010/wordprocessingInk" xmlns:wne="http://schemas.microsoft.com/office/word/2006/wordml" xmlns:wps="http://schemas.microsoft.com/office/word/2010/wordprocessingShape" mc:Ignorable="w14 w15 wp14">
+<w:document xmlns:wpc="http://schemas.microsoft.com/office/word/2010/wordprocessingCanvas" xmlns:cx="http://schemas.microsoft.com/office/drawing/2014/chartex" xmlns:cx1="http://schemas.microsoft.com/office/drawing/2015/9/8/chartex" xmlns:cx2="http://schemas.microsoft.com/office/drawing/2015/10/21/chartex" xmlns:cx3="http://schemas.microsoft.com/office/drawing/2016/5/9/chartex" xmlns:cx4="http://schemas.microsoft.com/office/drawing/2016/5/10/chartex" xmlns:cx5="http://schemas.microsoft.com/office/drawing/2016/5/11/chartex" xmlns:cx6="http://schemas.microsoft.com/office/drawing/2016/5/12/chartex" xmlns:cx7="http://schemas.microsoft.com/office/drawing/2016/5/13/chartex" xmlns:cx8="http://schemas.microsoft.com/office/drawing/2016/5/14/chartex" xmlns:mc="http://schemas.openxmlformats.org/markup-compatibility/2006" xmlns:aink="http://schemas.microsoft.com/office/drawing/2016/ink" xmlns:am3d="http://schemas.microsoft.com/office/drawing/2017/model3d" xmlns:o="urn:schemas-microsoft-com:office:office" xmlns:r="http://schemas.openxmlformats.org/officeDocument/2006/relationships" xmlns:m="http://schemas.openxmlformats.org/officeDocument/2006/math" xmlns:v="urn:schemas-microsoft-com:vml" xmlns:wp14="http://schemas.microsoft.com/office/word/2010/wordprocessingDrawing" xmlns:wp="http://schemas.openxmlformats.org/drawingml/2006/wordprocessingDrawing" xmlns:w10="urn:schemas-microsoft-com:office:word" xmlns:w="http://schemas.openxmlformats.org/wordprocessingml/2006/main" xmlns:w14="http://schemas.microsoft.com/office/word/2010/wordml" xmlns:w15="http://schemas.microsoft.com/office/word/2012/wordml" xmlns:w16cid="http://schemas.microsoft.com/office/word/2016/wordml/cid" xmlns:w16se="http://schemas.microsoft.com/office/word/2015/wordml/symex" xmlns:wpg="http://schemas.microsoft.com/office/word/2010/wordprocessingGroup" xmlns:wpi="http://schemas.microsoft.com/office/word/2010/wordprocessingInk" xmlns:wne="http://schemas.microsoft.com/office/word/2006/wordml" xmlns:wps="http://schemas.microsoft.com/office/word/2010/wordprocessingShape" mc:Ignorable="w14 w15 w16se w16cid wp14">
   <w:body>
     <w:p>
       <w:pPr>
@@ -13,7 +13,6 @@
         </w:rPr>
       </w:pPr>
       <w:bookmarkStart w:id="0" w:name="_GoBack"/>
-      <w:bookmarkEnd w:id="0"/>
       <w:r>
         <w:rPr>
           <w:rFonts w:asciiTheme="majorHAnsi" w:hAnsiTheme="majorHAnsi" w:cstheme="majorHAnsi"/>
@@ -27,8 +26,9 @@
     <w:p>
       <w:pPr>
         <w:spacing w:after="0" w:line="480" w:lineRule="auto"/>
-        <w:rPr>
-          <w:rFonts w:cstheme="minorHAnsi"/>
+        <w:ind w:left="360"/>
+        <w:rPr>
+          <w:rFonts w:asciiTheme="majorHAnsi" w:hAnsiTheme="majorHAnsi" w:cstheme="minorHAnsi"/>
           <w:b/>
           <w:sz w:val="36"/>
           <w:szCs w:val="36"/>
@@ -36,7 +36,7 @@
       </w:pPr>
       <w:r>
         <w:rPr>
-          <w:rFonts w:cstheme="minorHAnsi"/>
+          <w:rFonts w:asciiTheme="majorHAnsi" w:hAnsiTheme="majorHAnsi" w:cstheme="minorHAnsi"/>
           <w:sz w:val="36"/>
           <w:szCs w:val="36"/>
         </w:rPr>
@@ -44,7 +44,7 @@
       </w:r>
       <w:r>
         <w:rPr>
-          <w:rFonts w:cstheme="minorHAnsi"/>
+          <w:rFonts w:asciiTheme="majorHAnsi" w:hAnsiTheme="majorHAnsi" w:cstheme="minorHAnsi"/>
           <w:b/>
           <w:sz w:val="36"/>
           <w:szCs w:val="36"/>
@@ -55,8 +55,9 @@
     <w:p>
       <w:pPr>
         <w:spacing w:after="0" w:line="480" w:lineRule="auto"/>
-        <w:rPr>
-          <w:rFonts w:cstheme="minorHAnsi"/>
+        <w:ind w:left="360"/>
+        <w:rPr>
+          <w:rFonts w:asciiTheme="majorHAnsi" w:hAnsiTheme="majorHAnsi" w:cstheme="minorHAnsi"/>
           <w:b/>
           <w:sz w:val="36"/>
           <w:szCs w:val="36"/>
@@ -64,7 +65,7 @@
       </w:pPr>
       <w:r>
         <w:rPr>
-          <w:rFonts w:cstheme="minorHAnsi"/>
+          <w:rFonts w:asciiTheme="majorHAnsi" w:hAnsiTheme="majorHAnsi" w:cstheme="minorHAnsi"/>
           <w:sz w:val="36"/>
           <w:szCs w:val="36"/>
         </w:rPr>
@@ -72,7 +73,7 @@
       </w:r>
       <w:r>
         <w:rPr>
-          <w:rFonts w:cstheme="minorHAnsi"/>
+          <w:rFonts w:asciiTheme="majorHAnsi" w:hAnsiTheme="majorHAnsi" w:cstheme="minorHAnsi"/>
           <w:b/>
           <w:sz w:val="36"/>
           <w:szCs w:val="36"/>
@@ -83,8 +84,9 @@
     <w:p>
       <w:pPr>
         <w:spacing w:after="0" w:line="480" w:lineRule="auto"/>
-        <w:rPr>
-          <w:rFonts w:cstheme="minorHAnsi"/>
+        <w:ind w:left="360"/>
+        <w:rPr>
+          <w:rFonts w:asciiTheme="majorHAnsi" w:hAnsiTheme="majorHAnsi" w:cstheme="minorHAnsi"/>
           <w:b/>
           <w:sz w:val="36"/>
           <w:szCs w:val="36"/>
@@ -92,7 +94,7 @@
       </w:pPr>
       <w:r>
         <w:rPr>
-          <w:rFonts w:cstheme="minorHAnsi"/>
+          <w:rFonts w:asciiTheme="majorHAnsi" w:hAnsiTheme="majorHAnsi" w:cstheme="minorHAnsi"/>
           <w:sz w:val="36"/>
           <w:szCs w:val="36"/>
         </w:rPr>
@@ -100,7 +102,7 @@
       </w:r>
       <w:r>
         <w:rPr>
-          <w:rFonts w:cstheme="minorHAnsi"/>
+          <w:rFonts w:asciiTheme="majorHAnsi" w:hAnsiTheme="majorHAnsi" w:cstheme="minorHAnsi"/>
           <w:sz w:val="36"/>
           <w:szCs w:val="36"/>
         </w:rPr>
@@ -108,7 +110,7 @@
       </w:r>
       <w:r>
         <w:rPr>
-          <w:rFonts w:cstheme="minorHAnsi"/>
+          <w:rFonts w:asciiTheme="majorHAnsi" w:hAnsiTheme="majorHAnsi" w:cstheme="minorHAnsi"/>
           <w:b/>
           <w:sz w:val="36"/>
           <w:szCs w:val="36"/>
@@ -119,15 +121,16 @@
     <w:p>
       <w:pPr>
         <w:spacing w:after="0" w:line="480" w:lineRule="auto"/>
-        <w:rPr>
-          <w:rFonts w:cstheme="minorHAnsi"/>
+        <w:ind w:left="360"/>
+        <w:rPr>
+          <w:rFonts w:asciiTheme="majorHAnsi" w:hAnsiTheme="majorHAnsi" w:cstheme="minorHAnsi"/>
           <w:sz w:val="36"/>
           <w:szCs w:val="36"/>
         </w:rPr>
       </w:pPr>
       <w:r>
         <w:rPr>
-          <w:rFonts w:cstheme="minorHAnsi"/>
+          <w:rFonts w:asciiTheme="majorHAnsi" w:hAnsiTheme="majorHAnsi" w:cstheme="minorHAnsi"/>
           <w:sz w:val="36"/>
           <w:szCs w:val="36"/>
         </w:rPr>
@@ -137,7 +140,7 @@
         <w:r>
           <w:rPr>
             <w:rStyle w:val="Hyperlink"/>
-            <w:rFonts w:cstheme="minorHAnsi"/>
+            <w:rFonts w:asciiTheme="majorHAnsi" w:hAnsiTheme="majorHAnsi" w:cstheme="minorHAnsi"/>
             <w:b/>
             <w:sz w:val="36"/>
             <w:szCs w:val="36"/>
@@ -149,6 +152,7 @@
     <w:p>
       <w:pPr>
         <w:spacing w:after="0" w:line="480" w:lineRule="auto"/>
+        <w:ind w:left="360"/>
         <w:rPr>
           <w:rFonts w:cstheme="minorHAnsi"/>
           <w:sz w:val="44"/>
@@ -157,7 +161,7 @@
       </w:pPr>
       <w:r>
         <w:rPr>
-          <w:rFonts w:cstheme="minorHAnsi"/>
+          <w:rFonts w:asciiTheme="majorHAnsi" w:hAnsiTheme="majorHAnsi" w:cstheme="minorHAnsi"/>
           <w:sz w:val="36"/>
           <w:szCs w:val="36"/>
         </w:rPr>
@@ -165,7 +169,7 @@
       </w:r>
       <w:r>
         <w:rPr>
-          <w:rFonts w:cstheme="minorHAnsi"/>
+          <w:rFonts w:asciiTheme="majorHAnsi" w:hAnsiTheme="majorHAnsi" w:cstheme="minorHAnsi"/>
           <w:b/>
           <w:sz w:val="36"/>
           <w:szCs w:val="36"/>
@@ -232,12 +236,14 @@
       <w:pPr>
         <w:spacing w:after="240"/>
         <w:rPr>
-          <w:sz w:val="24"/>
-          <w:szCs w:val="24"/>
-        </w:rPr>
-      </w:pPr>
-      <w:r>
-        <w:rPr>
+          <w:color w:val="404040" w:themeColor="text1" w:themeTint="BF"/>
+          <w:sz w:val="24"/>
+          <w:szCs w:val="24"/>
+        </w:rPr>
+      </w:pPr>
+      <w:r>
+        <w:rPr>
+          <w:color w:val="404040" w:themeColor="text1" w:themeTint="BF"/>
           <w:sz w:val="24"/>
           <w:szCs w:val="24"/>
         </w:rPr>
@@ -245,6 +251,7 @@
       </w:r>
       <w:r>
         <w:rPr>
+          <w:color w:val="404040" w:themeColor="text1" w:themeTint="BF"/>
           <w:sz w:val="24"/>
           <w:szCs w:val="24"/>
         </w:rPr>
@@ -253,6 +260,7 @@
       <w:r>
         <w:rPr>
           <w:b/>
+          <w:color w:val="404040" w:themeColor="text1" w:themeTint="BF"/>
           <w:sz w:val="24"/>
           <w:szCs w:val="24"/>
           <w:u w:val="single"/>
@@ -262,6 +270,7 @@
       <w:r>
         <w:rPr>
           <w:b/>
+          <w:color w:val="404040" w:themeColor="text1" w:themeTint="BF"/>
           <w:sz w:val="24"/>
           <w:szCs w:val="24"/>
           <w:u w:val="single"/>
@@ -270,6 +279,7 @@
       </w:r>
       <w:r>
         <w:rPr>
+          <w:color w:val="404040" w:themeColor="text1" w:themeTint="BF"/>
           <w:sz w:val="24"/>
           <w:szCs w:val="24"/>
         </w:rPr>
@@ -277,6 +287,7 @@
       </w:r>
       <w:r>
         <w:rPr>
+          <w:color w:val="404040" w:themeColor="text1" w:themeTint="BF"/>
           <w:sz w:val="24"/>
           <w:szCs w:val="24"/>
         </w:rPr>
@@ -284,6 +295,7 @@
       </w:r>
       <w:r>
         <w:rPr>
+          <w:color w:val="404040" w:themeColor="text1" w:themeTint="BF"/>
           <w:sz w:val="24"/>
           <w:szCs w:val="24"/>
         </w:rPr>
@@ -311,12 +323,14 @@
       <w:pPr>
         <w:spacing w:after="240"/>
         <w:rPr>
-          <w:sz w:val="24"/>
-          <w:szCs w:val="24"/>
-        </w:rPr>
-      </w:pPr>
-      <w:r>
-        <w:rPr>
+          <w:color w:val="404040" w:themeColor="text1" w:themeTint="BF"/>
+          <w:sz w:val="24"/>
+          <w:szCs w:val="24"/>
+        </w:rPr>
+      </w:pPr>
+      <w:r>
+        <w:rPr>
+          <w:color w:val="404040" w:themeColor="text1" w:themeTint="BF"/>
           <w:sz w:val="24"/>
           <w:szCs w:val="24"/>
         </w:rPr>
@@ -324,6 +338,7 @@
       </w:r>
       <w:r>
         <w:rPr>
+          <w:color w:val="404040" w:themeColor="text1" w:themeTint="BF"/>
           <w:sz w:val="24"/>
           <w:szCs w:val="24"/>
         </w:rPr>
@@ -331,6 +346,7 @@
       </w:r>
       <w:r>
         <w:rPr>
+          <w:color w:val="404040" w:themeColor="text1" w:themeTint="BF"/>
           <w:sz w:val="24"/>
           <w:szCs w:val="24"/>
         </w:rPr>
@@ -338,6 +354,7 @@
       </w:r>
       <w:r>
         <w:rPr>
+          <w:color w:val="404040" w:themeColor="text1" w:themeTint="BF"/>
           <w:sz w:val="24"/>
           <w:szCs w:val="24"/>
         </w:rPr>
@@ -345,6 +362,7 @@
       </w:r>
       <w:r>
         <w:rPr>
+          <w:color w:val="404040" w:themeColor="text1" w:themeTint="BF"/>
           <w:sz w:val="24"/>
           <w:szCs w:val="24"/>
         </w:rPr>
@@ -352,6 +370,7 @@
       </w:r>
       <w:r>
         <w:rPr>
+          <w:color w:val="404040" w:themeColor="text1" w:themeTint="BF"/>
           <w:sz w:val="24"/>
           <w:szCs w:val="24"/>
         </w:rPr>
@@ -359,6 +378,7 @@
       </w:r>
       <w:r>
         <w:rPr>
+          <w:color w:val="404040" w:themeColor="text1" w:themeTint="BF"/>
           <w:sz w:val="24"/>
           <w:szCs w:val="24"/>
         </w:rPr>
@@ -366,34 +386,31 @@
       </w:r>
       <w:r>
         <w:rPr>
-          <w:sz w:val="24"/>
-          <w:szCs w:val="24"/>
-        </w:rPr>
-        <w:t xml:space="preserve">. This project will outline a series of components, including design, implementation, queries, and reports, all of which will </w:t>
-      </w:r>
-      <w:r>
-        <w:rPr>
-          <w:sz w:val="24"/>
-          <w:szCs w:val="24"/>
-        </w:rPr>
-        <w:t xml:space="preserve">be </w:t>
-      </w:r>
-      <w:r>
-        <w:rPr>
-          <w:sz w:val="24"/>
-          <w:szCs w:val="24"/>
-        </w:rPr>
-        <w:t>provide</w:t>
-      </w:r>
-      <w:r>
-        <w:rPr>
-          <w:sz w:val="24"/>
-          <w:szCs w:val="24"/>
-        </w:rPr>
-        <w:t>d</w:t>
-      </w:r>
-      <w:r>
-        <w:rPr>
+          <w:color w:val="404040" w:themeColor="text1" w:themeTint="BF"/>
+          <w:sz w:val="24"/>
+          <w:szCs w:val="24"/>
+        </w:rPr>
+        <w:t>. This project will outline a series of components, including design, implementation, queries,</w:t>
+      </w:r>
+      <w:r>
+        <w:rPr>
+          <w:color w:val="404040" w:themeColor="text1" w:themeTint="BF"/>
+          <w:sz w:val="24"/>
+          <w:szCs w:val="24"/>
+        </w:rPr>
+        <w:t xml:space="preserve"> and reports, all of which will provide an easy-to-use interface to </w:t>
+      </w:r>
+      <w:r>
+        <w:rPr>
+          <w:color w:val="404040" w:themeColor="text1" w:themeTint="BF"/>
+          <w:sz w:val="24"/>
+          <w:szCs w:val="24"/>
+        </w:rPr>
+        <w:t>search by</w:t>
+      </w:r>
+      <w:r>
+        <w:rPr>
+          <w:color w:val="404040" w:themeColor="text1" w:themeTint="BF"/>
           <w:sz w:val="24"/>
           <w:szCs w:val="24"/>
         </w:rPr>
@@ -401,13 +418,120 @@
       </w:r>
       <w:r>
         <w:rPr>
-          <w:sz w:val="24"/>
-          <w:szCs w:val="24"/>
-        </w:rPr>
-        <w:t>to be made easy to search by</w:t>
-      </w:r>
-      <w:r>
-        <w:rPr>
+          <w:color w:val="404040" w:themeColor="text1" w:themeTint="BF"/>
+          <w:sz w:val="24"/>
+          <w:szCs w:val="24"/>
+        </w:rPr>
+        <w:t>archivists, curators, and other museum workers.</w:t>
+      </w:r>
+    </w:p>
+    <w:p>
+      <w:pPr>
+        <w:rPr>
+          <w:b/>
+          <w:sz w:val="28"/>
+          <w:szCs w:val="28"/>
+        </w:rPr>
+      </w:pPr>
+      <w:r>
+        <w:rPr>
+          <w:b/>
+          <w:sz w:val="28"/>
+          <w:szCs w:val="28"/>
+        </w:rPr>
+        <w:t>Solution</w:t>
+      </w:r>
+    </w:p>
+    <w:p>
+      <w:pPr>
+        <w:spacing w:after="240"/>
+        <w:rPr>
+          <w:color w:val="404040" w:themeColor="text1" w:themeTint="BF"/>
+          <w:sz w:val="24"/>
+          <w:szCs w:val="24"/>
+        </w:rPr>
+      </w:pPr>
+      <w:r>
+        <w:rPr>
+          <w:color w:val="404040" w:themeColor="text1" w:themeTint="BF"/>
+          <w:sz w:val="24"/>
+          <w:szCs w:val="24"/>
+        </w:rPr>
+        <w:t>The soluti</w:t>
+      </w:r>
+      <w:r>
+        <w:rPr>
+          <w:color w:val="404040" w:themeColor="text1" w:themeTint="BF"/>
+          <w:sz w:val="24"/>
+          <w:szCs w:val="24"/>
+        </w:rPr>
+        <w:t xml:space="preserve">on to this project is </w:t>
+      </w:r>
+      <w:r>
+        <w:rPr>
+          <w:color w:val="404040" w:themeColor="text1" w:themeTint="BF"/>
+          <w:sz w:val="24"/>
+          <w:szCs w:val="24"/>
+        </w:rPr>
+        <w:t>the creation of</w:t>
+      </w:r>
+      <w:r>
+        <w:rPr>
+          <w:color w:val="404040" w:themeColor="text1" w:themeTint="BF"/>
+          <w:sz w:val="24"/>
+          <w:szCs w:val="24"/>
+        </w:rPr>
+        <w:t xml:space="preserve"> multiple database tables including various relationships between s</w:t>
+      </w:r>
+      <w:r>
+        <w:rPr>
+          <w:color w:val="404040" w:themeColor="text1" w:themeTint="BF"/>
+          <w:sz w:val="24"/>
+          <w:szCs w:val="24"/>
+        </w:rPr>
+        <w:t xml:space="preserve">aid tables. They are </w:t>
+      </w:r>
+      <w:r>
+        <w:rPr>
+          <w:b/>
+          <w:i/>
+          <w:color w:val="404040" w:themeColor="text1" w:themeTint="BF"/>
+          <w:sz w:val="24"/>
+          <w:szCs w:val="24"/>
+        </w:rPr>
+        <w:t>Museum</w:t>
+      </w:r>
+      <w:r>
+        <w:rPr>
+          <w:color w:val="404040" w:themeColor="text1" w:themeTint="BF"/>
+          <w:sz w:val="24"/>
+          <w:szCs w:val="24"/>
+        </w:rPr>
+        <w:t xml:space="preserve">, </w:t>
+      </w:r>
+      <w:r>
+        <w:rPr>
+          <w:b/>
+          <w:i/>
+          <w:color w:val="404040" w:themeColor="text1" w:themeTint="BF"/>
+          <w:sz w:val="24"/>
+          <w:szCs w:val="24"/>
+        </w:rPr>
+        <w:t>Artwork</w:t>
+      </w:r>
+      <w:r>
+        <w:rPr>
+          <w:color w:val="404040" w:themeColor="text1" w:themeTint="BF"/>
+          <w:sz w:val="24"/>
+          <w:szCs w:val="24"/>
+        </w:rPr>
+        <w:t>,</w:t>
+      </w:r>
+      <w:r>
+        <w:rPr>
+          <w:b/>
+          <w:i/>
+          <w:color w:val="404040" w:themeColor="text1" w:themeTint="BF"/>
           <w:sz w:val="24"/>
           <w:szCs w:val="24"/>
         </w:rPr>
@@ -415,246 +539,169 @@
       </w:r>
       <w:r>
         <w:rPr>
-          <w:sz w:val="24"/>
-          <w:szCs w:val="24"/>
-        </w:rPr>
-        <w:t>archivists, curators, and other museum workers.</w:t>
-      </w:r>
-    </w:p>
-    <w:p>
-      <w:pPr>
-        <w:rPr>
-          <w:b/>
-          <w:sz w:val="28"/>
-          <w:szCs w:val="28"/>
-        </w:rPr>
-      </w:pPr>
-      <w:r>
-        <w:rPr>
-          <w:b/>
-          <w:sz w:val="28"/>
-          <w:szCs w:val="28"/>
-        </w:rPr>
-        <w:t>Solution</w:t>
+          <w:b/>
+          <w:i/>
+          <w:color w:val="404040" w:themeColor="text1" w:themeTint="BF"/>
+          <w:sz w:val="24"/>
+          <w:szCs w:val="24"/>
+        </w:rPr>
+        <w:t>Artist</w:t>
+      </w:r>
+      <w:r>
+        <w:rPr>
+          <w:color w:val="404040" w:themeColor="text1" w:themeTint="BF"/>
+          <w:sz w:val="24"/>
+          <w:szCs w:val="24"/>
+        </w:rPr>
+        <w:t xml:space="preserve">, </w:t>
+      </w:r>
+      <w:r>
+        <w:rPr>
+          <w:b/>
+          <w:i/>
+          <w:color w:val="404040" w:themeColor="text1" w:themeTint="BF"/>
+          <w:sz w:val="24"/>
+          <w:szCs w:val="24"/>
+        </w:rPr>
+        <w:t>Museum</w:t>
+      </w:r>
+      <w:r>
+        <w:rPr>
+          <w:b/>
+          <w:i/>
+          <w:color w:val="404040" w:themeColor="text1" w:themeTint="BF"/>
+          <w:sz w:val="24"/>
+          <w:szCs w:val="24"/>
+        </w:rPr>
+        <w:t>-Artist</w:t>
+      </w:r>
+      <w:r>
+        <w:rPr>
+          <w:color w:val="404040" w:themeColor="text1" w:themeTint="BF"/>
+          <w:sz w:val="24"/>
+          <w:szCs w:val="24"/>
+        </w:rPr>
+        <w:t>,</w:t>
+      </w:r>
+      <w:r>
+        <w:rPr>
+          <w:b/>
+          <w:i/>
+          <w:color w:val="404040" w:themeColor="text1" w:themeTint="BF"/>
+          <w:sz w:val="24"/>
+          <w:szCs w:val="24"/>
+        </w:rPr>
+        <w:t xml:space="preserve"> </w:t>
+      </w:r>
+      <w:r>
+        <w:rPr>
+          <w:color w:val="404040" w:themeColor="text1" w:themeTint="BF"/>
+          <w:sz w:val="24"/>
+          <w:szCs w:val="24"/>
+        </w:rPr>
+        <w:t xml:space="preserve">and </w:t>
+      </w:r>
+      <w:r>
+        <w:rPr>
+          <w:b/>
+          <w:i/>
+          <w:color w:val="404040" w:themeColor="text1" w:themeTint="BF"/>
+          <w:sz w:val="24"/>
+          <w:szCs w:val="24"/>
+        </w:rPr>
+        <w:t>Artwork</w:t>
+      </w:r>
+      <w:r>
+        <w:rPr>
+          <w:b/>
+          <w:i/>
+          <w:color w:val="404040" w:themeColor="text1" w:themeTint="BF"/>
+          <w:sz w:val="24"/>
+          <w:szCs w:val="24"/>
+        </w:rPr>
+        <w:t>-</w:t>
+      </w:r>
+      <w:r>
+        <w:rPr>
+          <w:b/>
+          <w:i/>
+          <w:color w:val="404040" w:themeColor="text1" w:themeTint="BF"/>
+          <w:sz w:val="24"/>
+          <w:szCs w:val="24"/>
+        </w:rPr>
+        <w:t>Artist</w:t>
+      </w:r>
+      <w:r>
+        <w:rPr>
+          <w:color w:val="404040" w:themeColor="text1" w:themeTint="BF"/>
+          <w:sz w:val="24"/>
+          <w:szCs w:val="24"/>
+        </w:rPr>
+        <w:t>. These tables represent main entities, which contain links that define the relationships between entities. From here, we can create queries and reports that will provide relevant information useful to the</w:t>
+      </w:r>
+      <w:r>
+        <w:rPr>
+          <w:color w:val="404040" w:themeColor="text1" w:themeTint="BF"/>
+          <w:sz w:val="24"/>
+          <w:szCs w:val="24"/>
+        </w:rPr>
+        <w:t xml:space="preserve"> art museums</w:t>
+      </w:r>
+      <w:r>
+        <w:rPr>
+          <w:color w:val="404040" w:themeColor="text1" w:themeTint="BF"/>
+          <w:sz w:val="24"/>
+          <w:szCs w:val="24"/>
+        </w:rPr>
+        <w:t xml:space="preserve">. This database will be implemented in </w:t>
+      </w:r>
+      <w:r>
+        <w:rPr>
+          <w:i/>
+          <w:color w:val="404040" w:themeColor="text1" w:themeTint="BF"/>
+          <w:sz w:val="24"/>
+          <w:szCs w:val="24"/>
+        </w:rPr>
+        <w:t>Oracle 11g Express</w:t>
+      </w:r>
+      <w:r>
+        <w:rPr>
+          <w:color w:val="404040" w:themeColor="text1" w:themeTint="BF"/>
+          <w:sz w:val="24"/>
+          <w:szCs w:val="24"/>
+        </w:rPr>
+        <w:t>.</w:t>
+      </w:r>
+    </w:p>
+    <w:p>
+      <w:pPr>
+        <w:rPr>
+          <w:b/>
+          <w:sz w:val="28"/>
+          <w:szCs w:val="28"/>
+        </w:rPr>
+      </w:pPr>
+      <w:r>
+        <w:rPr>
+          <w:b/>
+          <w:sz w:val="28"/>
+          <w:szCs w:val="28"/>
+        </w:rPr>
+        <w:t>Benefits to Users</w:t>
       </w:r>
     </w:p>
     <w:p>
       <w:pPr>
         <w:spacing w:after="240"/>
         <w:rPr>
-          <w:sz w:val="24"/>
-          <w:szCs w:val="24"/>
-        </w:rPr>
-      </w:pPr>
-      <w:r>
-        <w:rPr>
-          <w:sz w:val="24"/>
-          <w:szCs w:val="24"/>
-        </w:rPr>
-        <w:t>The soluti</w:t>
-      </w:r>
-      <w:r>
-        <w:rPr>
-          <w:sz w:val="24"/>
-          <w:szCs w:val="24"/>
-        </w:rPr>
-        <w:t>on to this project is creating multiple database tables including various relationships between s</w:t>
-      </w:r>
-      <w:r>
-        <w:rPr>
-          <w:sz w:val="24"/>
-          <w:szCs w:val="24"/>
-        </w:rPr>
-        <w:t xml:space="preserve">aid tables. They are </w:t>
-      </w:r>
-      <w:r>
-        <w:rPr>
-          <w:b/>
-          <w:i/>
-          <w:sz w:val="24"/>
-          <w:szCs w:val="24"/>
-        </w:rPr>
-        <w:t>Museum</w:t>
-      </w:r>
-      <w:r>
-        <w:rPr>
-          <w:sz w:val="24"/>
-          <w:szCs w:val="24"/>
-        </w:rPr>
-        <w:t xml:space="preserve">, </w:t>
-      </w:r>
-      <w:r>
-        <w:rPr>
-          <w:b/>
-          <w:i/>
-          <w:sz w:val="24"/>
-          <w:szCs w:val="24"/>
-        </w:rPr>
-        <w:t>Artwork</w:t>
-      </w:r>
-      <w:r>
-        <w:rPr>
-          <w:sz w:val="24"/>
-          <w:szCs w:val="24"/>
-        </w:rPr>
-        <w:t>,</w:t>
-      </w:r>
-      <w:r>
-        <w:rPr>
-          <w:b/>
-          <w:i/>
-          <w:sz w:val="24"/>
-          <w:szCs w:val="24"/>
-        </w:rPr>
-        <w:t xml:space="preserve"> </w:t>
-      </w:r>
-      <w:r>
-        <w:rPr>
-          <w:b/>
-          <w:i/>
-          <w:sz w:val="24"/>
-          <w:szCs w:val="24"/>
-        </w:rPr>
-        <w:t>Artist</w:t>
-      </w:r>
-      <w:r>
-        <w:rPr>
-          <w:sz w:val="24"/>
-          <w:szCs w:val="24"/>
-        </w:rPr>
-        <w:t xml:space="preserve">, </w:t>
-      </w:r>
-      <w:r>
-        <w:rPr>
-          <w:b/>
-          <w:i/>
-          <w:sz w:val="24"/>
-          <w:szCs w:val="24"/>
-        </w:rPr>
-        <w:t>Museum</w:t>
-      </w:r>
-      <w:r>
-        <w:rPr>
-          <w:b/>
-          <w:i/>
-          <w:sz w:val="24"/>
-          <w:szCs w:val="24"/>
-        </w:rPr>
-        <w:t>-Artist</w:t>
-      </w:r>
-      <w:r>
-        <w:rPr>
-          <w:sz w:val="24"/>
-          <w:szCs w:val="24"/>
-        </w:rPr>
-        <w:t>,</w:t>
-      </w:r>
-      <w:r>
-        <w:rPr>
-          <w:b/>
-          <w:i/>
-          <w:sz w:val="24"/>
-          <w:szCs w:val="24"/>
-        </w:rPr>
-        <w:t xml:space="preserve"> </w:t>
-      </w:r>
-      <w:r>
-        <w:rPr>
-          <w:sz w:val="24"/>
-          <w:szCs w:val="24"/>
-        </w:rPr>
-        <w:t xml:space="preserve">and </w:t>
-      </w:r>
-      <w:r>
-        <w:rPr>
-          <w:b/>
-          <w:i/>
-          <w:sz w:val="24"/>
-          <w:szCs w:val="24"/>
-        </w:rPr>
-        <w:t>Artwork</w:t>
-      </w:r>
-      <w:r>
-        <w:rPr>
-          <w:b/>
-          <w:i/>
-          <w:sz w:val="24"/>
-          <w:szCs w:val="24"/>
-        </w:rPr>
-        <w:t>-</w:t>
-      </w:r>
-      <w:r>
-        <w:rPr>
-          <w:b/>
-          <w:i/>
-          <w:sz w:val="24"/>
-          <w:szCs w:val="24"/>
-        </w:rPr>
-        <w:t>Artist</w:t>
-      </w:r>
-      <w:r>
-        <w:rPr>
-          <w:sz w:val="24"/>
-          <w:szCs w:val="24"/>
-        </w:rPr>
-        <w:t>. These tables represent main entities, which contain links that define the relationships between entities. From here, we can create queries and reports that will provide relevant information useful to the</w:t>
-      </w:r>
-      <w:r>
-        <w:rPr>
-          <w:sz w:val="24"/>
-          <w:szCs w:val="24"/>
-        </w:rPr>
-        <w:t xml:space="preserve"> art museums</w:t>
-      </w:r>
-      <w:r>
-        <w:rPr>
-          <w:sz w:val="24"/>
-          <w:szCs w:val="24"/>
-        </w:rPr>
-        <w:t xml:space="preserve">. This database will be implemented in </w:t>
-      </w:r>
-      <w:r>
-        <w:rPr>
-          <w:i/>
-          <w:sz w:val="24"/>
-          <w:szCs w:val="24"/>
-        </w:rPr>
-        <w:t>Oracle 11g Express</w:t>
-      </w:r>
-      <w:r>
-        <w:rPr>
-          <w:sz w:val="24"/>
-          <w:szCs w:val="24"/>
-        </w:rPr>
-        <w:t>.</w:t>
-      </w:r>
-    </w:p>
-    <w:p>
-      <w:pPr>
-        <w:rPr>
-          <w:b/>
-          <w:sz w:val="28"/>
-          <w:szCs w:val="28"/>
-        </w:rPr>
-      </w:pPr>
-      <w:r>
-        <w:rPr>
-          <w:b/>
-          <w:sz w:val="28"/>
-          <w:szCs w:val="28"/>
-        </w:rPr>
-        <w:t>Benefits to Users</w:t>
-      </w:r>
-    </w:p>
-    <w:p>
-      <w:pPr>
-        <w:rPr>
-          <w:sz w:val="24"/>
-          <w:szCs w:val="24"/>
-        </w:rPr>
-      </w:pPr>
-      <w:r>
-        <w:rPr>
+          <w:color w:val="404040" w:themeColor="text1" w:themeTint="BF"/>
+          <w:sz w:val="24"/>
+          <w:szCs w:val="24"/>
+        </w:rPr>
+      </w:pPr>
+      <w:r>
+        <w:rPr>
+          <w:color w:val="404040" w:themeColor="text1" w:themeTint="BF"/>
           <w:sz w:val="24"/>
           <w:szCs w:val="24"/>
         </w:rPr>
@@ -662,6 +709,7 @@
       </w:r>
       <w:r>
         <w:rPr>
+          <w:color w:val="404040" w:themeColor="text1" w:themeTint="BF"/>
           <w:sz w:val="24"/>
           <w:szCs w:val="24"/>
         </w:rPr>
@@ -671,10 +719,145 @@
     <w:p>
       <w:pPr>
         <w:rPr>
-          <w:sz w:val="24"/>
-          <w:szCs w:val="24"/>
-        </w:rPr>
-      </w:pPr>
+          <w:b/>
+          <w:sz w:val="28"/>
+          <w:szCs w:val="28"/>
+        </w:rPr>
+      </w:pPr>
+      <w:r>
+        <w:rPr>
+          <w:b/>
+          <w:sz w:val="28"/>
+          <w:szCs w:val="28"/>
+        </w:rPr>
+        <w:t>Project Outline</w:t>
+      </w:r>
+    </w:p>
+    <w:p>
+      <w:pPr>
+        <w:rPr>
+          <w:color w:val="404040" w:themeColor="text1" w:themeTint="BF"/>
+          <w:sz w:val="24"/>
+          <w:szCs w:val="24"/>
+        </w:rPr>
+      </w:pPr>
+      <w:r>
+        <w:rPr>
+          <w:color w:val="404040" w:themeColor="text1" w:themeTint="BF"/>
+          <w:sz w:val="24"/>
+          <w:szCs w:val="24"/>
+        </w:rPr>
+        <w:t>This project will contain the following:</w:t>
+      </w:r>
+    </w:p>
+    <w:p>
+      <w:pPr>
+        <w:pStyle w:val="ListParagraph"/>
+        <w:numPr>
+          <w:ilvl w:val="0"/>
+          <w:numId w:val="2"/>
+        </w:numPr>
+        <w:rPr>
+          <w:color w:val="404040" w:themeColor="text1" w:themeTint="BF"/>
+          <w:sz w:val="24"/>
+          <w:szCs w:val="24"/>
+        </w:rPr>
+      </w:pPr>
+      <w:r>
+        <w:rPr>
+          <w:color w:val="404040" w:themeColor="text1" w:themeTint="BF"/>
+          <w:sz w:val="24"/>
+          <w:szCs w:val="24"/>
+        </w:rPr>
+        <w:t>Schema designs</w:t>
+      </w:r>
+    </w:p>
+    <w:p>
+      <w:pPr>
+        <w:pStyle w:val="ListParagraph"/>
+        <w:numPr>
+          <w:ilvl w:val="0"/>
+          <w:numId w:val="2"/>
+        </w:numPr>
+        <w:rPr>
+          <w:color w:val="404040" w:themeColor="text1" w:themeTint="BF"/>
+          <w:sz w:val="24"/>
+          <w:szCs w:val="24"/>
+        </w:rPr>
+      </w:pPr>
+      <w:r>
+        <w:rPr>
+          <w:color w:val="404040" w:themeColor="text1" w:themeTint="BF"/>
+          <w:sz w:val="24"/>
+          <w:szCs w:val="24"/>
+        </w:rPr>
+        <w:t>Entity-relationship diagrams</w:t>
+      </w:r>
+    </w:p>
+    <w:p>
+      <w:pPr>
+        <w:pStyle w:val="ListParagraph"/>
+        <w:numPr>
+          <w:ilvl w:val="0"/>
+          <w:numId w:val="2"/>
+        </w:numPr>
+        <w:rPr>
+          <w:color w:val="404040" w:themeColor="text1" w:themeTint="BF"/>
+          <w:sz w:val="24"/>
+          <w:szCs w:val="24"/>
+        </w:rPr>
+      </w:pPr>
+      <w:r>
+        <w:rPr>
+          <w:color w:val="404040" w:themeColor="text1" w:themeTint="BF"/>
+          <w:sz w:val="24"/>
+          <w:szCs w:val="24"/>
+        </w:rPr>
+        <w:t>Table implementation</w:t>
+      </w:r>
+    </w:p>
+    <w:p>
+      <w:pPr>
+        <w:pStyle w:val="ListParagraph"/>
+        <w:numPr>
+          <w:ilvl w:val="0"/>
+          <w:numId w:val="2"/>
+        </w:numPr>
+        <w:rPr>
+          <w:color w:val="404040" w:themeColor="text1" w:themeTint="BF"/>
+          <w:sz w:val="24"/>
+          <w:szCs w:val="24"/>
+        </w:rPr>
+      </w:pPr>
+      <w:r>
+        <w:rPr>
+          <w:color w:val="404040" w:themeColor="text1" w:themeTint="BF"/>
+          <w:sz w:val="24"/>
+          <w:szCs w:val="24"/>
+        </w:rPr>
+        <w:t>Queries</w:t>
+      </w:r>
+    </w:p>
+    <w:p>
+      <w:pPr>
+        <w:pStyle w:val="ListParagraph"/>
+        <w:numPr>
+          <w:ilvl w:val="0"/>
+          <w:numId w:val="2"/>
+        </w:numPr>
+        <w:rPr>
+          <w:sz w:val="24"/>
+          <w:szCs w:val="24"/>
+        </w:rPr>
+      </w:pPr>
+      <w:r>
+        <w:rPr>
+          <w:color w:val="404040" w:themeColor="text1" w:themeTint="BF"/>
+          <w:sz w:val="24"/>
+          <w:szCs w:val="24"/>
+        </w:rPr>
+        <w:t>Reports</w:t>
+      </w:r>
       <w:r>
         <w:rPr>
           <w:sz w:val="24"/>
@@ -701,7 +884,7 @@
           <w:szCs w:val="36"/>
         </w:rPr>
         <w:lastRenderedPageBreak/>
-        <w:t>PART I</w:t>
+        <w:t xml:space="preserve">PART II: SCHEMA </w:t>
       </w:r>
       <w:r>
         <w:rPr>
@@ -710,7 +893,7 @@
           <w:sz w:val="36"/>
           <w:szCs w:val="36"/>
         </w:rPr>
-        <w:t>I</w:t>
+        <w:t xml:space="preserve">AND ER </w:t>
       </w:r>
       <w:r>
         <w:rPr>
@@ -719,7 +902,7 @@
           <w:sz w:val="36"/>
           <w:szCs w:val="36"/>
         </w:rPr>
-        <w:t xml:space="preserve">: </w:t>
+        <w:t>DIAGRAM</w:t>
       </w:r>
       <w:r>
         <w:rPr>
@@ -728,33 +911,6 @@
           <w:sz w:val="36"/>
           <w:szCs w:val="36"/>
         </w:rPr>
-        <w:t xml:space="preserve">SCHEMA </w:t>
-      </w:r>
-      <w:r>
-        <w:rPr>
-          <w:rFonts w:asciiTheme="majorHAnsi" w:hAnsiTheme="majorHAnsi" w:cstheme="majorHAnsi"/>
-          <w:color w:val="2E74B5" w:themeColor="accent1" w:themeShade="BF"/>
-          <w:sz w:val="36"/>
-          <w:szCs w:val="36"/>
-        </w:rPr>
-        <w:t xml:space="preserve">AND ER </w:t>
-      </w:r>
-      <w:r>
-        <w:rPr>
-          <w:rFonts w:asciiTheme="majorHAnsi" w:hAnsiTheme="majorHAnsi" w:cstheme="majorHAnsi"/>
-          <w:color w:val="2E74B5" w:themeColor="accent1" w:themeShade="BF"/>
-          <w:sz w:val="36"/>
-          <w:szCs w:val="36"/>
-        </w:rPr>
-        <w:t>DIAGRAM</w:t>
-      </w:r>
-      <w:r>
-        <w:rPr>
-          <w:rFonts w:asciiTheme="majorHAnsi" w:hAnsiTheme="majorHAnsi" w:cstheme="majorHAnsi"/>
-          <w:color w:val="2E74B5" w:themeColor="accent1" w:themeShade="BF"/>
-          <w:sz w:val="36"/>
-          <w:szCs w:val="36"/>
-        </w:rPr>
         <w:t>S</w:t>
       </w:r>
     </w:p>
@@ -789,6 +945,7 @@
         </w:rPr>
         <w:t>(</w:t>
       </w:r>
+      <w:proofErr w:type="spellStart"/>
       <w:r>
         <w:rPr>
           <w:sz w:val="28"/>
@@ -797,6 +954,7 @@
         </w:rPr>
         <w:t>MuseumID</w:t>
       </w:r>
+      <w:proofErr w:type="spellEnd"/>
       <w:r>
         <w:rPr>
           <w:sz w:val="28"/>
@@ -804,6 +962,7 @@
         </w:rPr>
         <w:t xml:space="preserve">, </w:t>
       </w:r>
+      <w:proofErr w:type="spellStart"/>
       <w:r>
         <w:rPr>
           <w:sz w:val="28"/>
@@ -811,6 +970,7 @@
         </w:rPr>
         <w:t>MuseumName</w:t>
       </w:r>
+      <w:proofErr w:type="spellEnd"/>
       <w:r>
         <w:rPr>
           <w:sz w:val="28"/>
@@ -825,6 +985,7 @@
         </w:rPr>
         <w:t xml:space="preserve">Fee, </w:t>
       </w:r>
+      <w:proofErr w:type="spellStart"/>
       <w:r>
         <w:rPr>
           <w:sz w:val="28"/>
@@ -832,6 +993,7 @@
         </w:rPr>
         <w:t>PhoneNumber</w:t>
       </w:r>
+      <w:proofErr w:type="spellEnd"/>
       <w:r>
         <w:rPr>
           <w:sz w:val="28"/>
@@ -865,8 +1027,17 @@
           <w:sz w:val="28"/>
           <w:szCs w:val="28"/>
         </w:rPr>
-        <w:t>, FoundedDate</w:t>
-      </w:r>
+        <w:t xml:space="preserve">, </w:t>
+      </w:r>
+      <w:proofErr w:type="spellStart"/>
+      <w:r>
+        <w:rPr>
+          <w:sz w:val="28"/>
+          <w:szCs w:val="28"/>
+        </w:rPr>
+        <w:t>FoundedDate</w:t>
+      </w:r>
+      <w:proofErr w:type="spellEnd"/>
       <w:r>
         <w:rPr>
           <w:sz w:val="28"/>
@@ -915,6 +1086,7 @@
         </w:rPr>
         <w:t>(</w:t>
       </w:r>
+      <w:proofErr w:type="spellStart"/>
       <w:r>
         <w:rPr>
           <w:sz w:val="28"/>
@@ -923,6 +1095,7 @@
         </w:rPr>
         <w:t>ArtworkID</w:t>
       </w:r>
+      <w:proofErr w:type="spellEnd"/>
       <w:r>
         <w:rPr>
           <w:sz w:val="28"/>
@@ -930,6 +1103,7 @@
         </w:rPr>
         <w:t xml:space="preserve">, </w:t>
       </w:r>
+      <w:proofErr w:type="spellStart"/>
       <w:r>
         <w:rPr>
           <w:sz w:val="28"/>
@@ -937,6 +1111,7 @@
         </w:rPr>
         <w:t>ArtworkName</w:t>
       </w:r>
+      <w:proofErr w:type="spellEnd"/>
       <w:r>
         <w:rPr>
           <w:sz w:val="28"/>
@@ -944,12 +1119,21 @@
         </w:rPr>
         <w:t xml:space="preserve">, </w:t>
       </w:r>
-      <w:r>
-        <w:rPr>
-          <w:sz w:val="28"/>
-          <w:szCs w:val="28"/>
-        </w:rPr>
-        <w:t>ArtistName, Medium</w:t>
+      <w:proofErr w:type="spellStart"/>
+      <w:r>
+        <w:rPr>
+          <w:sz w:val="28"/>
+          <w:szCs w:val="28"/>
+        </w:rPr>
+        <w:t>ArtistName</w:t>
+      </w:r>
+      <w:proofErr w:type="spellEnd"/>
+      <w:r>
+        <w:rPr>
+          <w:sz w:val="28"/>
+          <w:szCs w:val="28"/>
+        </w:rPr>
+        <w:t>, Medium</w:t>
       </w:r>
       <w:r>
         <w:rPr>
@@ -970,224 +1154,23 @@
           <w:sz w:val="28"/>
           <w:szCs w:val="28"/>
         </w:rPr>
-        <w:t>, MuseumID</w:t>
-      </w:r>
+        <w:t xml:space="preserve">, </w:t>
+      </w:r>
+      <w:proofErr w:type="spellStart"/>
+      <w:r>
+        <w:rPr>
+          <w:sz w:val="28"/>
+          <w:szCs w:val="28"/>
+        </w:rPr>
+        <w:t>MuseumID</w:t>
+      </w:r>
+      <w:proofErr w:type="spellEnd"/>
       <w:r>
         <w:rPr>
           <w:sz w:val="28"/>
           <w:szCs w:val="28"/>
         </w:rPr>
         <w:t>)</w:t>
-      </w:r>
-    </w:p>
-    <w:p>
-      <w:pPr>
-        <w:spacing w:after="240"/>
-        <w:rPr>
-          <w:sz w:val="28"/>
-          <w:szCs w:val="28"/>
-        </w:rPr>
-      </w:pPr>
-      <w:r>
-        <w:rPr>
-          <w:sz w:val="28"/>
-          <w:szCs w:val="28"/>
-        </w:rPr>
-        <w:tab/>
-        <w:t>FK MuseumID -&gt; MUSEUM</w:t>
-      </w:r>
-    </w:p>
-    <w:p>
-      <w:pPr>
-        <w:spacing w:after="240"/>
-        <w:rPr>
-          <w:sz w:val="28"/>
-          <w:szCs w:val="28"/>
-        </w:rPr>
-      </w:pPr>
-    </w:p>
-    <w:p>
-      <w:pPr>
-        <w:spacing w:after="240"/>
-        <w:rPr>
-          <w:sz w:val="28"/>
-          <w:szCs w:val="28"/>
-        </w:rPr>
-      </w:pPr>
-      <w:r>
-        <w:rPr>
-          <w:b/>
-          <w:sz w:val="28"/>
-          <w:szCs w:val="28"/>
-        </w:rPr>
-        <w:t>ARTIST</w:t>
-      </w:r>
-      <w:r>
-        <w:rPr>
-          <w:sz w:val="28"/>
-          <w:szCs w:val="28"/>
-        </w:rPr>
-        <w:t xml:space="preserve"> (</w:t>
-      </w:r>
-      <w:r>
-        <w:rPr>
-          <w:sz w:val="28"/>
-          <w:szCs w:val="28"/>
-          <w:u w:val="single"/>
-        </w:rPr>
-        <w:t>ArtistID</w:t>
-      </w:r>
-      <w:r>
-        <w:rPr>
-          <w:sz w:val="28"/>
-          <w:szCs w:val="28"/>
-        </w:rPr>
-        <w:t xml:space="preserve">, </w:t>
-      </w:r>
-      <w:r>
-        <w:rPr>
-          <w:sz w:val="28"/>
-          <w:szCs w:val="28"/>
-        </w:rPr>
-        <w:t>ArtistName, Origin</w:t>
-      </w:r>
-      <w:r>
-        <w:rPr>
-          <w:sz w:val="28"/>
-          <w:szCs w:val="28"/>
-        </w:rPr>
-        <w:t xml:space="preserve">, </w:t>
-      </w:r>
-      <w:r>
-        <w:rPr>
-          <w:sz w:val="28"/>
-          <w:szCs w:val="28"/>
-        </w:rPr>
-        <w:t>DateOfBirth, Movement</w:t>
-      </w:r>
-      <w:r>
-        <w:rPr>
-          <w:sz w:val="28"/>
-          <w:szCs w:val="28"/>
-        </w:rPr>
-        <w:t>)</w:t>
-      </w:r>
-    </w:p>
-    <w:p>
-      <w:pPr>
-        <w:spacing w:after="240"/>
-        <w:rPr>
-          <w:sz w:val="28"/>
-          <w:szCs w:val="28"/>
-        </w:rPr>
-      </w:pPr>
-    </w:p>
-    <w:p>
-      <w:pPr>
-        <w:spacing w:after="240"/>
-        <w:rPr>
-          <w:sz w:val="28"/>
-          <w:szCs w:val="28"/>
-        </w:rPr>
-      </w:pPr>
-      <w:r>
-        <w:rPr>
-          <w:b/>
-          <w:sz w:val="28"/>
-          <w:szCs w:val="28"/>
-        </w:rPr>
-        <w:t>MUSEUM</w:t>
-      </w:r>
-      <w:r>
-        <w:rPr>
-          <w:b/>
-          <w:sz w:val="28"/>
-          <w:szCs w:val="28"/>
-        </w:rPr>
-        <w:t>-</w:t>
-      </w:r>
-      <w:r>
-        <w:rPr>
-          <w:b/>
-          <w:sz w:val="28"/>
-          <w:szCs w:val="28"/>
-        </w:rPr>
-        <w:t>ARTIST</w:t>
-      </w:r>
-      <w:r>
-        <w:rPr>
-          <w:sz w:val="28"/>
-          <w:szCs w:val="28"/>
-        </w:rPr>
-        <w:t xml:space="preserve"> (</w:t>
-      </w:r>
-      <w:r>
-        <w:rPr>
-          <w:sz w:val="28"/>
-          <w:szCs w:val="28"/>
-          <w:u w:val="single"/>
-        </w:rPr>
-        <w:t>MuseumID</w:t>
-      </w:r>
-      <w:r>
-        <w:rPr>
-          <w:sz w:val="28"/>
-          <w:szCs w:val="28"/>
-        </w:rPr>
-        <w:t xml:space="preserve">, </w:t>
-      </w:r>
-      <w:r>
-        <w:rPr>
-          <w:sz w:val="28"/>
-          <w:szCs w:val="28"/>
-          <w:u w:val="single"/>
-        </w:rPr>
-        <w:t>ArtistID</w:t>
-      </w:r>
-      <w:r>
-        <w:rPr>
-          <w:sz w:val="28"/>
-          <w:szCs w:val="28"/>
-        </w:rPr>
-        <w:t>)</w:t>
-      </w:r>
-    </w:p>
-    <w:p>
-      <w:pPr>
-        <w:spacing w:after="240"/>
-        <w:rPr>
-          <w:sz w:val="28"/>
-          <w:szCs w:val="28"/>
-        </w:rPr>
-      </w:pPr>
-      <w:r>
-        <w:rPr>
-          <w:sz w:val="28"/>
-          <w:szCs w:val="28"/>
-        </w:rPr>
-        <w:tab/>
-        <w:t xml:space="preserve">FK MuseumID </w:t>
-      </w:r>
-      <w:r>
-        <w:rPr>
-          <w:sz w:val="28"/>
-          <w:szCs w:val="28"/>
-        </w:rPr>
-        <w:sym w:font="Wingdings" w:char="F0E0"/>
-      </w:r>
-      <w:r>
-        <w:rPr>
-          <w:sz w:val="28"/>
-          <w:szCs w:val="28"/>
-        </w:rPr>
-        <w:t xml:space="preserve"> </w:t>
-      </w:r>
-      <w:r>
-        <w:rPr>
-          <w:sz w:val="28"/>
-          <w:szCs w:val="28"/>
-        </w:rPr>
-        <w:t>MUSEUM</w:t>
       </w:r>
     </w:p>
     <w:p>
@@ -1206,41 +1189,118 @@
         <w:tab/>
         <w:t xml:space="preserve">FK </w:t>
       </w:r>
-      <w:r>
-        <w:rPr>
-          <w:sz w:val="28"/>
-          <w:szCs w:val="28"/>
-        </w:rPr>
-        <w:t>Artist</w:t>
-      </w:r>
-      <w:r>
-        <w:rPr>
-          <w:sz w:val="28"/>
-          <w:szCs w:val="28"/>
-        </w:rPr>
-        <w:t xml:space="preserve">ID </w:t>
-      </w:r>
-      <w:r>
-        <w:rPr>
-          <w:sz w:val="28"/>
-          <w:szCs w:val="28"/>
-        </w:rPr>
-        <w:sym w:font="Wingdings" w:char="F0E0"/>
-      </w:r>
-      <w:r>
-        <w:rPr>
-          <w:sz w:val="28"/>
-          <w:szCs w:val="28"/>
-        </w:rPr>
-        <w:t xml:space="preserve"> </w:t>
-      </w:r>
-      <w:r>
-        <w:rPr>
+      <w:proofErr w:type="spellStart"/>
+      <w:r>
+        <w:rPr>
+          <w:sz w:val="28"/>
+          <w:szCs w:val="28"/>
+        </w:rPr>
+        <w:t>MuseumID</w:t>
+      </w:r>
+      <w:proofErr w:type="spellEnd"/>
+      <w:r>
+        <w:rPr>
+          <w:sz w:val="28"/>
+          <w:szCs w:val="28"/>
+        </w:rPr>
+        <w:t xml:space="preserve"> -&gt; MUSEUM</w:t>
+      </w:r>
+    </w:p>
+    <w:p>
+      <w:pPr>
+        <w:spacing w:after="240"/>
+        <w:rPr>
+          <w:sz w:val="28"/>
+          <w:szCs w:val="28"/>
+        </w:rPr>
+      </w:pPr>
+    </w:p>
+    <w:p>
+      <w:pPr>
+        <w:spacing w:after="240"/>
+        <w:rPr>
+          <w:sz w:val="28"/>
+          <w:szCs w:val="28"/>
+        </w:rPr>
+      </w:pPr>
+      <w:r>
+        <w:rPr>
+          <w:b/>
           <w:sz w:val="28"/>
           <w:szCs w:val="28"/>
         </w:rPr>
         <w:t>ARTIST</w:t>
       </w:r>
+      <w:r>
+        <w:rPr>
+          <w:sz w:val="28"/>
+          <w:szCs w:val="28"/>
+        </w:rPr>
+        <w:t xml:space="preserve"> (</w:t>
+      </w:r>
+      <w:proofErr w:type="spellStart"/>
+      <w:r>
+        <w:rPr>
+          <w:sz w:val="28"/>
+          <w:szCs w:val="28"/>
+          <w:u w:val="single"/>
+        </w:rPr>
+        <w:t>ArtistID</w:t>
+      </w:r>
+      <w:proofErr w:type="spellEnd"/>
+      <w:r>
+        <w:rPr>
+          <w:sz w:val="28"/>
+          <w:szCs w:val="28"/>
+        </w:rPr>
+        <w:t xml:space="preserve">, </w:t>
+      </w:r>
+      <w:proofErr w:type="spellStart"/>
+      <w:r>
+        <w:rPr>
+          <w:sz w:val="28"/>
+          <w:szCs w:val="28"/>
+        </w:rPr>
+        <w:t>ArtistName</w:t>
+      </w:r>
+      <w:proofErr w:type="spellEnd"/>
+      <w:r>
+        <w:rPr>
+          <w:sz w:val="28"/>
+          <w:szCs w:val="28"/>
+        </w:rPr>
+        <w:t>, Origin</w:t>
+      </w:r>
+      <w:r>
+        <w:rPr>
+          <w:sz w:val="28"/>
+          <w:szCs w:val="28"/>
+        </w:rPr>
+        <w:t xml:space="preserve">, </w:t>
+      </w:r>
+      <w:proofErr w:type="spellStart"/>
+      <w:r>
+        <w:rPr>
+          <w:sz w:val="28"/>
+          <w:szCs w:val="28"/>
+        </w:rPr>
+        <w:t>DateOfBirth</w:t>
+      </w:r>
+      <w:proofErr w:type="spellEnd"/>
+      <w:r>
+        <w:rPr>
+          <w:sz w:val="28"/>
+          <w:szCs w:val="28"/>
+        </w:rPr>
+        <w:t>, Movement</w:t>
+      </w:r>
+      <w:r>
+        <w:rPr>
+          <w:sz w:val="28"/>
+          <w:szCs w:val="28"/>
+        </w:rPr>
+        <w:t>)</w:t>
+      </w:r>
     </w:p>
     <w:p>
       <w:pPr>
@@ -1265,7 +1325,7 @@
           <w:sz w:val="28"/>
           <w:szCs w:val="28"/>
         </w:rPr>
-        <w:t>ARTWORK</w:t>
+        <w:t>MUSEUM</w:t>
       </w:r>
       <w:r>
         <w:rPr>
@@ -1290,14 +1350,16 @@
         </w:rPr>
         <w:t xml:space="preserve"> (</w:t>
       </w:r>
+      <w:proofErr w:type="spellStart"/>
       <w:r>
         <w:rPr>
           <w:sz w:val="28"/>
           <w:szCs w:val="28"/>
           <w:u w:val="single"/>
         </w:rPr>
-        <w:t>ArtworkID</w:t>
-      </w:r>
+        <w:t>MuseumID</w:t>
+      </w:r>
+      <w:proofErr w:type="spellEnd"/>
       <w:r>
         <w:rPr>
           <w:sz w:val="28"/>
@@ -1305,6 +1367,7 @@
         </w:rPr>
         <w:t xml:space="preserve">, </w:t>
       </w:r>
+      <w:proofErr w:type="spellStart"/>
       <w:r>
         <w:rPr>
           <w:sz w:val="28"/>
@@ -1313,6 +1376,7 @@
         </w:rPr>
         <w:t>ArtistID</w:t>
       </w:r>
+      <w:proofErr w:type="spellEnd"/>
       <w:r>
         <w:rPr>
           <w:sz w:val="28"/>
@@ -1337,13 +1401,15 @@
         <w:tab/>
         <w:t xml:space="preserve">FK </w:t>
       </w:r>
-      <w:r>
-        <w:rPr>
-          <w:sz w:val="28"/>
-          <w:szCs w:val="28"/>
-        </w:rPr>
-        <w:t>ArtworkID</w:t>
-      </w:r>
+      <w:proofErr w:type="spellStart"/>
+      <w:r>
+        <w:rPr>
+          <w:sz w:val="28"/>
+          <w:szCs w:val="28"/>
+        </w:rPr>
+        <w:t>MuseumID</w:t>
+      </w:r>
+      <w:proofErr w:type="spellEnd"/>
       <w:r>
         <w:rPr>
           <w:sz w:val="28"/>
@@ -1370,7 +1436,7 @@
           <w:sz w:val="28"/>
           <w:szCs w:val="28"/>
         </w:rPr>
-        <w:t>ARTWORK</w:t>
+        <w:t>MUSEUM</w:t>
       </w:r>
     </w:p>
     <w:p>
@@ -1389,12 +1455,212 @@
         <w:tab/>
         <w:t xml:space="preserve">FK </w:t>
       </w:r>
-      <w:r>
-        <w:rPr>
-          <w:sz w:val="28"/>
-          <w:szCs w:val="28"/>
-        </w:rPr>
-        <w:t xml:space="preserve">ArtistID </w:t>
+      <w:proofErr w:type="spellStart"/>
+      <w:r>
+        <w:rPr>
+          <w:sz w:val="28"/>
+          <w:szCs w:val="28"/>
+        </w:rPr>
+        <w:t>ArtistID</w:t>
+      </w:r>
+      <w:proofErr w:type="spellEnd"/>
+      <w:r>
+        <w:rPr>
+          <w:sz w:val="28"/>
+          <w:szCs w:val="28"/>
+        </w:rPr>
+        <w:t xml:space="preserve"> </w:t>
+      </w:r>
+      <w:r>
+        <w:rPr>
+          <w:sz w:val="28"/>
+          <w:szCs w:val="28"/>
+        </w:rPr>
+        <w:sym w:font="Wingdings" w:char="F0E0"/>
+      </w:r>
+      <w:r>
+        <w:rPr>
+          <w:sz w:val="28"/>
+          <w:szCs w:val="28"/>
+        </w:rPr>
+        <w:t xml:space="preserve"> </w:t>
+      </w:r>
+      <w:r>
+        <w:rPr>
+          <w:sz w:val="28"/>
+          <w:szCs w:val="28"/>
+        </w:rPr>
+        <w:t>ARTIST</w:t>
+      </w:r>
+    </w:p>
+    <w:p>
+      <w:pPr>
+        <w:spacing w:after="240"/>
+        <w:rPr>
+          <w:sz w:val="28"/>
+          <w:szCs w:val="28"/>
+        </w:rPr>
+      </w:pPr>
+    </w:p>
+    <w:p>
+      <w:pPr>
+        <w:spacing w:after="240"/>
+        <w:rPr>
+          <w:sz w:val="28"/>
+          <w:szCs w:val="28"/>
+        </w:rPr>
+      </w:pPr>
+      <w:r>
+        <w:rPr>
+          <w:b/>
+          <w:sz w:val="28"/>
+          <w:szCs w:val="28"/>
+        </w:rPr>
+        <w:t>ARTWORK</w:t>
+      </w:r>
+      <w:r>
+        <w:rPr>
+          <w:b/>
+          <w:sz w:val="28"/>
+          <w:szCs w:val="28"/>
+        </w:rPr>
+        <w:t>-</w:t>
+      </w:r>
+      <w:r>
+        <w:rPr>
+          <w:b/>
+          <w:sz w:val="28"/>
+          <w:szCs w:val="28"/>
+        </w:rPr>
+        <w:t>ARTIST</w:t>
+      </w:r>
+      <w:r>
+        <w:rPr>
+          <w:sz w:val="28"/>
+          <w:szCs w:val="28"/>
+        </w:rPr>
+        <w:t xml:space="preserve"> (</w:t>
+      </w:r>
+      <w:proofErr w:type="spellStart"/>
+      <w:r>
+        <w:rPr>
+          <w:sz w:val="28"/>
+          <w:szCs w:val="28"/>
+          <w:u w:val="single"/>
+        </w:rPr>
+        <w:t>ArtworkID</w:t>
+      </w:r>
+      <w:proofErr w:type="spellEnd"/>
+      <w:r>
+        <w:rPr>
+          <w:sz w:val="28"/>
+          <w:szCs w:val="28"/>
+        </w:rPr>
+        <w:t xml:space="preserve">, </w:t>
+      </w:r>
+      <w:proofErr w:type="spellStart"/>
+      <w:r>
+        <w:rPr>
+          <w:sz w:val="28"/>
+          <w:szCs w:val="28"/>
+          <w:u w:val="single"/>
+        </w:rPr>
+        <w:t>ArtistID</w:t>
+      </w:r>
+      <w:proofErr w:type="spellEnd"/>
+      <w:r>
+        <w:rPr>
+          <w:sz w:val="28"/>
+          <w:szCs w:val="28"/>
+        </w:rPr>
+        <w:t>)</w:t>
+      </w:r>
+    </w:p>
+    <w:p>
+      <w:pPr>
+        <w:spacing w:after="240"/>
+        <w:rPr>
+          <w:sz w:val="28"/>
+          <w:szCs w:val="28"/>
+        </w:rPr>
+      </w:pPr>
+      <w:r>
+        <w:rPr>
+          <w:sz w:val="28"/>
+          <w:szCs w:val="28"/>
+        </w:rPr>
+        <w:tab/>
+        <w:t xml:space="preserve">FK </w:t>
+      </w:r>
+      <w:proofErr w:type="spellStart"/>
+      <w:r>
+        <w:rPr>
+          <w:sz w:val="28"/>
+          <w:szCs w:val="28"/>
+        </w:rPr>
+        <w:t>ArtworkID</w:t>
+      </w:r>
+      <w:proofErr w:type="spellEnd"/>
+      <w:r>
+        <w:rPr>
+          <w:sz w:val="28"/>
+          <w:szCs w:val="28"/>
+        </w:rPr>
+        <w:t xml:space="preserve"> </w:t>
+      </w:r>
+      <w:r>
+        <w:rPr>
+          <w:sz w:val="28"/>
+          <w:szCs w:val="28"/>
+        </w:rPr>
+        <w:sym w:font="Wingdings" w:char="F0E0"/>
+      </w:r>
+      <w:r>
+        <w:rPr>
+          <w:sz w:val="28"/>
+          <w:szCs w:val="28"/>
+        </w:rPr>
+        <w:t xml:space="preserve"> </w:t>
+      </w:r>
+      <w:r>
+        <w:rPr>
+          <w:sz w:val="28"/>
+          <w:szCs w:val="28"/>
+        </w:rPr>
+        <w:t>ARTWORK</w:t>
+      </w:r>
+    </w:p>
+    <w:p>
+      <w:pPr>
+        <w:spacing w:after="240"/>
+        <w:rPr>
+          <w:sz w:val="28"/>
+          <w:szCs w:val="28"/>
+        </w:rPr>
+      </w:pPr>
+      <w:r>
+        <w:rPr>
+          <w:sz w:val="28"/>
+          <w:szCs w:val="28"/>
+        </w:rPr>
+        <w:tab/>
+        <w:t xml:space="preserve">FK </w:t>
+      </w:r>
+      <w:proofErr w:type="spellStart"/>
+      <w:r>
+        <w:rPr>
+          <w:sz w:val="28"/>
+          <w:szCs w:val="28"/>
+        </w:rPr>
+        <w:t>ArtistID</w:t>
+      </w:r>
+      <w:proofErr w:type="spellEnd"/>
+      <w:r>
+        <w:rPr>
+          <w:sz w:val="28"/>
+          <w:szCs w:val="28"/>
+        </w:rPr>
+        <w:t xml:space="preserve"> </w:t>
       </w:r>
       <w:r>
         <w:rPr>
@@ -1489,6 +1755,7 @@
           </wp:inline>
         </w:drawing>
       </w:r>
+      <w:bookmarkEnd w:id="0"/>
     </w:p>
     <w:sectPr>
       <w:pgSz w:w="12240" w:h="15840"/>
@@ -1501,8 +1768,121 @@
 </file>
 
 <file path=word/numbering.xml><?xml version="1.0" encoding="utf-8"?>
-<w:numbering xmlns:wpc="http://schemas.microsoft.com/office/word/2010/wordprocessingCanvas" xmlns:mc="http://schemas.openxmlformats.org/markup-compatibility/2006" xmlns:o="urn:schemas-microsoft-com:office:office" xmlns:r="http://schemas.openxmlformats.org/officeDocument/2006/relationships" xmlns:m="http://schemas.openxmlformats.org/officeDocument/2006/math" xmlns:v="urn:schemas-microsoft-com:vml" xmlns:wp14="http://schemas.microsoft.com/office/word/2010/wordprocessingDrawing" xmlns:wp="http://schemas.openxmlformats.org/drawingml/2006/wordprocessingDrawing" xmlns:w10="urn:schemas-microsoft-com:office:word" xmlns:w="http://schemas.openxmlformats.org/wordprocessingml/2006/main" xmlns:w14="http://schemas.microsoft.com/office/word/2010/wordml" xmlns:w15="http://schemas.microsoft.com/office/word/2012/wordml" xmlns:wpg="http://schemas.microsoft.com/office/word/2010/wordprocessingGroup" xmlns:wpi="http://schemas.microsoft.com/office/word/2010/wordprocessingInk" xmlns:wne="http://schemas.microsoft.com/office/word/2006/wordml" xmlns:wps="http://schemas.microsoft.com/office/word/2010/wordprocessingShape" mc:Ignorable="w14 w15 wp14">
+<w:numbering xmlns:wpc="http://schemas.microsoft.com/office/word/2010/wordprocessingCanvas" xmlns:cx="http://schemas.microsoft.com/office/drawing/2014/chartex" xmlns:cx1="http://schemas.microsoft.com/office/drawing/2015/9/8/chartex" xmlns:cx2="http://schemas.microsoft.com/office/drawing/2015/10/21/chartex" xmlns:cx3="http://schemas.microsoft.com/office/drawing/2016/5/9/chartex" xmlns:cx4="http://schemas.microsoft.com/office/drawing/2016/5/10/chartex" xmlns:cx5="http://schemas.microsoft.com/office/drawing/2016/5/11/chartex" xmlns:cx6="http://schemas.microsoft.com/office/drawing/2016/5/12/chartex" xmlns:cx7="http://schemas.microsoft.com/office/drawing/2016/5/13/chartex" xmlns:cx8="http://schemas.microsoft.com/office/drawing/2016/5/14/chartex" xmlns:mc="http://schemas.openxmlformats.org/markup-compatibility/2006" xmlns:aink="http://schemas.microsoft.com/office/drawing/2016/ink" xmlns:am3d="http://schemas.microsoft.com/office/drawing/2017/model3d" xmlns:o="urn:schemas-microsoft-com:office:office" xmlns:r="http://schemas.openxmlformats.org/officeDocument/2006/relationships" xmlns:m="http://schemas.openxmlformats.org/officeDocument/2006/math" xmlns:v="urn:schemas-microsoft-com:vml" xmlns:wp14="http://schemas.microsoft.com/office/word/2010/wordprocessingDrawing" xmlns:wp="http://schemas.openxmlformats.org/drawingml/2006/wordprocessingDrawing" xmlns:w10="urn:schemas-microsoft-com:office:word" xmlns:w="http://schemas.openxmlformats.org/wordprocessingml/2006/main" xmlns:w14="http://schemas.microsoft.com/office/word/2010/wordml" xmlns:w15="http://schemas.microsoft.com/office/word/2012/wordml" xmlns:w16cid="http://schemas.microsoft.com/office/word/2016/wordml/cid" xmlns:w16se="http://schemas.microsoft.com/office/word/2015/wordml/symex" xmlns:wpg="http://schemas.microsoft.com/office/word/2010/wordprocessingGroup" xmlns:wpi="http://schemas.microsoft.com/office/word/2010/wordprocessingInk" xmlns:wne="http://schemas.microsoft.com/office/word/2006/wordml" xmlns:wps="http://schemas.microsoft.com/office/word/2010/wordprocessingShape" mc:Ignorable="w14 w15 w16se w16cid wp14">
   <w:abstractNum w:abstractNumId="0" w15:restartNumberingAfterBreak="0">
+    <w:nsid w:val="25003AD7"/>
+    <w:multiLevelType w:val="hybridMultilevel"/>
+    <w:tmpl w:val="E182E3C4"/>
+    <w:lvl w:ilvl="0" w:tplc="04090003">
+      <w:start w:val="1"/>
+      <w:numFmt w:val="bullet"/>
+      <w:lvlText w:val="o"/>
+      <w:lvlJc w:val="left"/>
+      <w:pPr>
+        <w:ind w:left="720" w:hanging="360"/>
+      </w:pPr>
+      <w:rPr>
+        <w:rFonts w:ascii="Courier New" w:hAnsi="Courier New" w:cs="Courier New" w:hint="default"/>
+      </w:rPr>
+    </w:lvl>
+    <w:lvl w:ilvl="1" w:tplc="04090003" w:tentative="1">
+      <w:start w:val="1"/>
+      <w:numFmt w:val="bullet"/>
+      <w:lvlText w:val="o"/>
+      <w:lvlJc w:val="left"/>
+      <w:pPr>
+        <w:ind w:left="1440" w:hanging="360"/>
+      </w:pPr>
+      <w:rPr>
+        <w:rFonts w:ascii="Courier New" w:hAnsi="Courier New" w:cs="Courier New" w:hint="default"/>
+      </w:rPr>
+    </w:lvl>
+    <w:lvl w:ilvl="2" w:tplc="04090005" w:tentative="1">
+      <w:start w:val="1"/>
+      <w:numFmt w:val="bullet"/>
+      <w:lvlText w:val=""/>
+      <w:lvlJc w:val="left"/>
+      <w:pPr>
+        <w:ind w:left="2160" w:hanging="360"/>
+      </w:pPr>
+      <w:rPr>
+        <w:rFonts w:ascii="Wingdings" w:hAnsi="Wingdings" w:hint="default"/>
+      </w:rPr>
+    </w:lvl>
+    <w:lvl w:ilvl="3" w:tplc="04090001" w:tentative="1">
+      <w:start w:val="1"/>
+      <w:numFmt w:val="bullet"/>
+      <w:lvlText w:val=""/>
+      <w:lvlJc w:val="left"/>
+      <w:pPr>
+        <w:ind w:left="2880" w:hanging="360"/>
+      </w:pPr>
+      <w:rPr>
+        <w:rFonts w:ascii="Symbol" w:hAnsi="Symbol" w:hint="default"/>
+      </w:rPr>
+    </w:lvl>
+    <w:lvl w:ilvl="4" w:tplc="04090003" w:tentative="1">
+      <w:start w:val="1"/>
+      <w:numFmt w:val="bullet"/>
+      <w:lvlText w:val="o"/>
+      <w:lvlJc w:val="left"/>
+      <w:pPr>
+        <w:ind w:left="3600" w:hanging="360"/>
+      </w:pPr>
+      <w:rPr>
+        <w:rFonts w:ascii="Courier New" w:hAnsi="Courier New" w:cs="Courier New" w:hint="default"/>
+      </w:rPr>
+    </w:lvl>
+    <w:lvl w:ilvl="5" w:tplc="04090005" w:tentative="1">
+      <w:start w:val="1"/>
+      <w:numFmt w:val="bullet"/>
+      <w:lvlText w:val=""/>
+      <w:lvlJc w:val="left"/>
+      <w:pPr>
+        <w:ind w:left="4320" w:hanging="360"/>
+      </w:pPr>
+      <w:rPr>
+        <w:rFonts w:ascii="Wingdings" w:hAnsi="Wingdings" w:hint="default"/>
+      </w:rPr>
+    </w:lvl>
+    <w:lvl w:ilvl="6" w:tplc="04090001" w:tentative="1">
+      <w:start w:val="1"/>
+      <w:numFmt w:val="bullet"/>
+      <w:lvlText w:val=""/>
+      <w:lvlJc w:val="left"/>
+      <w:pPr>
+        <w:ind w:left="5040" w:hanging="360"/>
+      </w:pPr>
+      <w:rPr>
+        <w:rFonts w:ascii="Symbol" w:hAnsi="Symbol" w:hint="default"/>
+      </w:rPr>
+    </w:lvl>
+    <w:lvl w:ilvl="7" w:tplc="04090003" w:tentative="1">
+      <w:start w:val="1"/>
+      <w:numFmt w:val="bullet"/>
+      <w:lvlText w:val="o"/>
+      <w:lvlJc w:val="left"/>
+      <w:pPr>
+        <w:ind w:left="5760" w:hanging="360"/>
+      </w:pPr>
+      <w:rPr>
+        <w:rFonts w:ascii="Courier New" w:hAnsi="Courier New" w:cs="Courier New" w:hint="default"/>
+      </w:rPr>
+    </w:lvl>
+    <w:lvl w:ilvl="8" w:tplc="04090005" w:tentative="1">
+      <w:start w:val="1"/>
+      <w:numFmt w:val="bullet"/>
+      <w:lvlText w:val=""/>
+      <w:lvlJc w:val="left"/>
+      <w:pPr>
+        <w:ind w:left="6480" w:hanging="360"/>
+      </w:pPr>
+      <w:rPr>
+        <w:rFonts w:ascii="Wingdings" w:hAnsi="Wingdings" w:hint="default"/>
+      </w:rPr>
+    </w:lvl>
+  </w:abstractNum>
+  <w:abstractNum w:abstractNumId="1" w15:restartNumberingAfterBreak="0">
     <w:nsid w:val="5B516C95"/>
     <w:multiLevelType w:val="hybridMultilevel"/>
     <w:tmpl w:val="A208A77C"/>
@@ -1616,13 +1996,16 @@
     </w:lvl>
   </w:abstractNum>
   <w:num w:numId="1">
+    <w:abstractNumId w:val="1"/>
+  </w:num>
+  <w:num w:numId="2">
     <w:abstractNumId w:val="0"/>
   </w:num>
 </w:numbering>
 </file>
 
 <file path=word/styles.xml><?xml version="1.0" encoding="utf-8"?>
-<w:styles xmlns:mc="http://schemas.openxmlformats.org/markup-compatibility/2006" xmlns:r="http://schemas.openxmlformats.org/officeDocument/2006/relationships" xmlns:w="http://schemas.openxmlformats.org/wordprocessingml/2006/main" xmlns:w14="http://schemas.microsoft.com/office/word/2010/wordml" xmlns:w15="http://schemas.microsoft.com/office/word/2012/wordml" mc:Ignorable="w14 w15">
+<w:styles xmlns:mc="http://schemas.openxmlformats.org/markup-compatibility/2006" xmlns:r="http://schemas.openxmlformats.org/officeDocument/2006/relationships" xmlns:w="http://schemas.openxmlformats.org/wordprocessingml/2006/main" xmlns:w14="http://schemas.microsoft.com/office/word/2010/wordml" xmlns:w15="http://schemas.microsoft.com/office/word/2012/wordml" xmlns:w16cid="http://schemas.microsoft.com/office/word/2016/wordml/cid" xmlns:w16se="http://schemas.microsoft.com/office/word/2015/wordml/symex" mc:Ignorable="w14 w15 w16se w16cid">
   <w:docDefaults>
     <w:rPrDefault>
       <w:rPr>
@@ -1638,7 +2021,7 @@
       </w:pPr>
     </w:pPrDefault>
   </w:docDefaults>
-  <w:latentStyles w:defLockedState="0" w:defUIPriority="99" w:defSemiHidden="0" w:defUnhideWhenUsed="0" w:defQFormat="0" w:count="371">
+  <w:latentStyles w:defLockedState="0" w:defUIPriority="99" w:defSemiHidden="0" w:defUnhideWhenUsed="0" w:defQFormat="0" w:count="375">
     <w:lsdException w:name="Normal" w:uiPriority="0" w:qFormat="1"/>
     <w:lsdException w:name="heading 1" w:uiPriority="9" w:qFormat="1"/>
     <w:lsdException w:name="heading 2" w:semiHidden="1" w:uiPriority="9" w:unhideWhenUsed="1" w:qFormat="1"/>
@@ -2010,6 +2393,10 @@
     <w:lsdException w:name="List Table 5 Dark Accent 6" w:uiPriority="50"/>
     <w:lsdException w:name="List Table 6 Colorful Accent 6" w:uiPriority="51"/>
     <w:lsdException w:name="List Table 7 Colorful Accent 6" w:uiPriority="52"/>
+    <w:lsdException w:name="Mention" w:semiHidden="1" w:unhideWhenUsed="1"/>
+    <w:lsdException w:name="Smart Hyperlink" w:semiHidden="1" w:unhideWhenUsed="1"/>
+    <w:lsdException w:name="Hashtag" w:semiHidden="1" w:unhideWhenUsed="1"/>
+    <w:lsdException w:name="Unresolved Mention" w:semiHidden="1" w:unhideWhenUsed="1"/>
   </w:latentStyles>
   <w:style w:type="paragraph" w:default="1" w:styleId="Normal">
     <w:name w:val="Normal"/>
@@ -2064,6 +2451,18 @@
       <w:ind w:left="720"/>
       <w:contextualSpacing/>
     </w:pPr>
+  </w:style>
+  <w:style w:type="character" w:styleId="UnresolvedMention">
+    <w:name w:val="Unresolved Mention"/>
+    <w:basedOn w:val="DefaultParagraphFont"/>
+    <w:uiPriority w:val="99"/>
+    <w:semiHidden/>
+    <w:unhideWhenUsed/>
+    <w:rsid w:val="00AD5CE4"/>
+    <w:rPr>
+      <w:color w:val="808080"/>
+      <w:shd w:val="clear" w:color="auto" w:fill="E6E6E6"/>
+    </w:rPr>
   </w:style>
 </w:styles>
 </file>

</xml_diff>